<commit_message>
web app/ finalised sequential model
</commit_message>
<xml_diff>
--- a/Notes/Week 4/Research.docx
+++ b/Notes/Week 4/Research.docx
@@ -87,7 +87,31 @@
           <w:lang w:eastAsia="en-AU"/>
           <w14:ligatures w14:val="none"/>
         </w:rPr>
-        <w:t xml:space="preserve">You should begin looking at how to train an ML model to classify images that could be deployed with Tensorflow Lite or some other alternate mobile ML library – first task is finding out what your options are for implementation, then you can look to evaluate them.  Most likely we would be using a pre-trained model that is then adapted for our </w:t>
+        <w:t xml:space="preserve">You should begin looking at how to train an ML model to classify images that could be deployed with </w:t>
+      </w:r>
+      <w:proofErr w:type="spellStart"/>
+      <w:r>
+        <w:rPr>
+          <w:rFonts w:ascii="Times New Roman" w:eastAsia="Times New Roman" w:hAnsi="Times New Roman" w:cs="Times New Roman"/>
+          <w:b/>
+          <w:bCs/>
+          <w:kern w:val="0"/>
+          <w:lang w:eastAsia="en-AU"/>
+          <w14:ligatures w14:val="none"/>
+        </w:rPr>
+        <w:t>Tensorflow</w:t>
+      </w:r>
+      <w:proofErr w:type="spellEnd"/>
+      <w:r>
+        <w:rPr>
+          <w:rFonts w:ascii="Times New Roman" w:eastAsia="Times New Roman" w:hAnsi="Times New Roman" w:cs="Times New Roman"/>
+          <w:b/>
+          <w:bCs/>
+          <w:kern w:val="0"/>
+          <w:lang w:eastAsia="en-AU"/>
+          <w14:ligatures w14:val="none"/>
+        </w:rPr>
+        <w:t xml:space="preserve"> Lite or some other alternate mobile ML library – first task is finding out what your options are for implementation, then you can look to evaluate them.  Most likely we would be using a pre-trained model that is then adapted for our </w:t>
       </w:r>
       <w:proofErr w:type="gramStart"/>
       <w:r>
@@ -263,7 +287,27 @@
             <w:lang w:eastAsia="en-AU"/>
             <w14:ligatures w14:val="none"/>
           </w:rPr>
-          <w:t>https://iq.opengenus.org/basics-of-machine-learning-image-classification-techniques/</w:t>
+          <w:t>https://iq.opengenus.org/basics-of-machine-learnin</w:t>
+        </w:r>
+        <w:r>
+          <w:rPr>
+            <w:rStyle w:val="Hyperlink"/>
+            <w:rFonts w:ascii="Times New Roman" w:eastAsia="Times New Roman" w:hAnsi="Times New Roman" w:cs="Times New Roman"/>
+            <w:kern w:val="0"/>
+            <w:lang w:eastAsia="en-AU"/>
+            <w14:ligatures w14:val="none"/>
+          </w:rPr>
+          <w:t>g</w:t>
+        </w:r>
+        <w:r>
+          <w:rPr>
+            <w:rStyle w:val="Hyperlink"/>
+            <w:rFonts w:ascii="Times New Roman" w:eastAsia="Times New Roman" w:hAnsi="Times New Roman" w:cs="Times New Roman"/>
+            <w:kern w:val="0"/>
+            <w:lang w:eastAsia="en-AU"/>
+            <w14:ligatures w14:val="none"/>
+          </w:rPr>
+          <w:t>-image-classification-techniques/</w:t>
         </w:r>
       </w:hyperlink>
     </w:p>
@@ -353,7 +397,21 @@
             <w:rStyle w:val="Hyperlink"/>
             <w:rFonts w:ascii="Calibri" w:hAnsi="Calibri" w:cs="Calibri"/>
           </w:rPr>
-          <w:t>https://machinelearningmastery.com/applications-of-deep-learning-for-computer-vision/</w:t>
+          <w:t>https://machinelearningmastery.com/applications-of-deep-l</w:t>
+        </w:r>
+        <w:r>
+          <w:rPr>
+            <w:rStyle w:val="Hyperlink"/>
+            <w:rFonts w:ascii="Calibri" w:hAnsi="Calibri" w:cs="Calibri"/>
+          </w:rPr>
+          <w:t>e</w:t>
+        </w:r>
+        <w:r>
+          <w:rPr>
+            <w:rStyle w:val="Hyperlink"/>
+            <w:rFonts w:ascii="Calibri" w:hAnsi="Calibri" w:cs="Calibri"/>
+          </w:rPr>
+          <w:t>arning-for-computer-vision/</w:t>
         </w:r>
       </w:hyperlink>
     </w:p>
@@ -438,7 +496,27 @@
           <w:lang w:eastAsia="en-AU"/>
           <w14:ligatures w14:val="none"/>
         </w:rPr>
-        <w:t xml:space="preserve"> top js machine learning libraries</w:t>
+        <w:t xml:space="preserve"> top </w:t>
+      </w:r>
+      <w:proofErr w:type="spellStart"/>
+      <w:r>
+        <w:rPr>
+          <w:rFonts w:ascii="Times New Roman" w:eastAsia="Times New Roman" w:hAnsi="Times New Roman" w:cs="Times New Roman"/>
+          <w:kern w:val="0"/>
+          <w:lang w:eastAsia="en-AU"/>
+          <w14:ligatures w14:val="none"/>
+        </w:rPr>
+        <w:t>js</w:t>
+      </w:r>
+      <w:proofErr w:type="spellEnd"/>
+      <w:r>
+        <w:rPr>
+          <w:rFonts w:ascii="Times New Roman" w:eastAsia="Times New Roman" w:hAnsi="Times New Roman" w:cs="Times New Roman"/>
+          <w:kern w:val="0"/>
+          <w:lang w:eastAsia="en-AU"/>
+          <w14:ligatures w14:val="none"/>
+        </w:rPr>
+        <w:t xml:space="preserve"> machine learning libraries</w:t>
       </w:r>
     </w:p>
     <w:p>
@@ -526,7 +604,27 @@
             <w:lang w:eastAsia="en-AU"/>
             <w14:ligatures w14:val="none"/>
           </w:rPr>
-          <w:t>https://arxiv.org/abs/1511.06348</w:t>
+          <w:t>https://arxiv.org/abs/1511.0</w:t>
+        </w:r>
+        <w:r>
+          <w:rPr>
+            <w:rStyle w:val="Hyperlink"/>
+            <w:rFonts w:ascii="Times New Roman" w:eastAsia="Times New Roman" w:hAnsi="Times New Roman" w:cs="Times New Roman"/>
+            <w:kern w:val="0"/>
+            <w:lang w:eastAsia="en-AU"/>
+            <w14:ligatures w14:val="none"/>
+          </w:rPr>
+          <w:t>6</w:t>
+        </w:r>
+        <w:r>
+          <w:rPr>
+            <w:rStyle w:val="Hyperlink"/>
+            <w:rFonts w:ascii="Times New Roman" w:eastAsia="Times New Roman" w:hAnsi="Times New Roman" w:cs="Times New Roman"/>
+            <w:kern w:val="0"/>
+            <w:lang w:eastAsia="en-AU"/>
+            <w14:ligatures w14:val="none"/>
+          </w:rPr>
+          <w:t>348</w:t>
         </w:r>
       </w:hyperlink>
       <w:r>
@@ -596,7 +694,27 @@
             <w:lang w:eastAsia="en-AU"/>
             <w14:ligatures w14:val="none"/>
           </w:rPr>
-          <w:t>https://ieeexplore.ieee.org/document/9238174</w:t>
+          <w:t>https://ieeexplore.ieee.org/document/923</w:t>
+        </w:r>
+        <w:r>
+          <w:rPr>
+            <w:rStyle w:val="Hyperlink"/>
+            <w:rFonts w:ascii="Times New Roman" w:eastAsia="Times New Roman" w:hAnsi="Times New Roman" w:cs="Times New Roman"/>
+            <w:kern w:val="0"/>
+            <w:lang w:eastAsia="en-AU"/>
+            <w14:ligatures w14:val="none"/>
+          </w:rPr>
+          <w:t>8</w:t>
+        </w:r>
+        <w:r>
+          <w:rPr>
+            <w:rStyle w:val="Hyperlink"/>
+            <w:rFonts w:ascii="Times New Roman" w:eastAsia="Times New Roman" w:hAnsi="Times New Roman" w:cs="Times New Roman"/>
+            <w:kern w:val="0"/>
+            <w:lang w:eastAsia="en-AU"/>
+            <w14:ligatures w14:val="none"/>
+          </w:rPr>
+          <w:t>174</w:t>
         </w:r>
       </w:hyperlink>
     </w:p>
@@ -1113,7 +1231,31 @@
           <w:lang w:eastAsia="en-AU"/>
           <w14:ligatures w14:val="none"/>
         </w:rPr>
-        <w:t xml:space="preserve">(i = 10,000) </w:t>
+        <w:t>(</w:t>
+      </w:r>
+      <w:proofErr w:type="spellStart"/>
+      <w:r>
+        <w:rPr>
+          <w:rFonts w:ascii="Times New Roman" w:eastAsia="Times New Roman" w:hAnsi="Times New Roman" w:cs="Times New Roman"/>
+          <w:i/>
+          <w:iCs/>
+          <w:kern w:val="0"/>
+          <w:lang w:eastAsia="en-AU"/>
+          <w14:ligatures w14:val="none"/>
+        </w:rPr>
+        <w:t>i</w:t>
+      </w:r>
+      <w:proofErr w:type="spellEnd"/>
+      <w:r>
+        <w:rPr>
+          <w:rFonts w:ascii="Times New Roman" w:eastAsia="Times New Roman" w:hAnsi="Times New Roman" w:cs="Times New Roman"/>
+          <w:i/>
+          <w:iCs/>
+          <w:kern w:val="0"/>
+          <w:lang w:eastAsia="en-AU"/>
+          <w14:ligatures w14:val="none"/>
+        </w:rPr>
+        <w:t xml:space="preserve"> = 10,000) </w:t>
       </w:r>
       <w:r>
         <w:rPr>
@@ -6041,7 +6183,27 @@
           <w:lang w:eastAsia="en-AU"/>
           <w14:ligatures w14:val="none"/>
         </w:rPr>
-        <w:t>The hidden layers can be thought of as individual feature detectors, recognizing more and more complex patterns in the data as it is propagated throughout the network. For example, if the network is given a task to recognize a face, the first hidden layer might act as a line detector, the second hidden takes these lines as input and puts them together to form a nose, the third hidden layer takes the nose and matches it with an eye and so on, until finally the whole face is constructed. This hierarchy enables the network to eventually recognize very complex objects.</w:t>
+        <w:t xml:space="preserve">The hidden layers can be thought of as individual feature detectors, recognizing more and more complex patterns in the data as it is propagated throughout the network. For example, if the network is given a task to recognize a face, the first hidden layer might act as a </w:t>
+      </w:r>
+      <w:proofErr w:type="spellStart"/>
+      <w:r>
+        <w:rPr>
+          <w:rFonts w:ascii="Times New Roman" w:eastAsia="Times New Roman" w:hAnsi="Times New Roman" w:cs="Times New Roman"/>
+          <w:kern w:val="0"/>
+          <w:lang w:eastAsia="en-AU"/>
+          <w14:ligatures w14:val="none"/>
+        </w:rPr>
+        <w:t>line</w:t>
+      </w:r>
+      <w:proofErr w:type="spellEnd"/>
+      <w:r>
+        <w:rPr>
+          <w:rFonts w:ascii="Times New Roman" w:eastAsia="Times New Roman" w:hAnsi="Times New Roman" w:cs="Times New Roman"/>
+          <w:kern w:val="0"/>
+          <w:lang w:eastAsia="en-AU"/>
+          <w14:ligatures w14:val="none"/>
+        </w:rPr>
+        <w:t xml:space="preserve"> detector, the second hidden takes these lines as input and puts them together to form a nose, the third hidden layer takes the nose and matches it with an eye and so on, until finally the whole face is constructed. This hierarchy enables the network to eventually recognize very complex objects.</w:t>
       </w:r>
     </w:p>
     <w:p>
@@ -6820,7 +6982,27 @@
           <w:lang w:eastAsia="en-AU"/>
           <w14:ligatures w14:val="none"/>
         </w:rPr>
-        <w:t>Most of the work will be focused on extraction, formatting and pre-processing</w:t>
+        <w:t xml:space="preserve">Most of the work will be focused on extraction, </w:t>
+      </w:r>
+      <w:proofErr w:type="gramStart"/>
+      <w:r>
+        <w:rPr>
+          <w:rFonts w:ascii="Times New Roman" w:eastAsia="Times New Roman" w:hAnsi="Times New Roman" w:cs="Times New Roman"/>
+          <w:kern w:val="0"/>
+          <w:lang w:eastAsia="en-AU"/>
+          <w14:ligatures w14:val="none"/>
+        </w:rPr>
+        <w:t>formatting</w:t>
+      </w:r>
+      <w:proofErr w:type="gramEnd"/>
+      <w:r>
+        <w:rPr>
+          <w:rFonts w:ascii="Times New Roman" w:eastAsia="Times New Roman" w:hAnsi="Times New Roman" w:cs="Times New Roman"/>
+          <w:kern w:val="0"/>
+          <w:lang w:eastAsia="en-AU"/>
+          <w14:ligatures w14:val="none"/>
+        </w:rPr>
+        <w:t xml:space="preserve"> and pre-processing</w:t>
       </w:r>
     </w:p>
     <w:p>
@@ -6916,11 +7098,19 @@
           <w:rFonts w:ascii="Times New Roman" w:hAnsi="Times New Roman" w:cs="Times New Roman"/>
         </w:rPr>
       </w:pPr>
-      <w:r>
-        <w:rPr>
-          <w:rFonts w:ascii="Times New Roman" w:hAnsi="Times New Roman" w:cs="Times New Roman"/>
-        </w:rPr>
-        <w:t>Tensorflow lite</w:t>
+      <w:proofErr w:type="spellStart"/>
+      <w:r>
+        <w:rPr>
+          <w:rFonts w:ascii="Times New Roman" w:hAnsi="Times New Roman" w:cs="Times New Roman"/>
+        </w:rPr>
+        <w:t>Tensorflow</w:t>
+      </w:r>
+      <w:proofErr w:type="spellEnd"/>
+      <w:r>
+        <w:rPr>
+          <w:rFonts w:ascii="Times New Roman" w:hAnsi="Times New Roman" w:cs="Times New Roman"/>
+        </w:rPr>
+        <w:t xml:space="preserve"> lite</w:t>
       </w:r>
     </w:p>
     <w:p>
@@ -6935,11 +7125,19 @@
           <w:rFonts w:ascii="Times New Roman" w:hAnsi="Times New Roman" w:cs="Times New Roman"/>
         </w:rPr>
       </w:pPr>
-      <w:r>
-        <w:rPr>
-          <w:rFonts w:ascii="Times New Roman" w:hAnsi="Times New Roman" w:cs="Times New Roman"/>
-        </w:rPr>
-        <w:t>Tensorflow JS</w:t>
+      <w:proofErr w:type="spellStart"/>
+      <w:r>
+        <w:rPr>
+          <w:rFonts w:ascii="Times New Roman" w:hAnsi="Times New Roman" w:cs="Times New Roman"/>
+        </w:rPr>
+        <w:t>Tensorflow</w:t>
+      </w:r>
+      <w:proofErr w:type="spellEnd"/>
+      <w:r>
+        <w:rPr>
+          <w:rFonts w:ascii="Times New Roman" w:hAnsi="Times New Roman" w:cs="Times New Roman"/>
+        </w:rPr>
+        <w:t xml:space="preserve"> JS</w:t>
       </w:r>
     </w:p>
     <w:p>
@@ -7154,11 +7352,19 @@
           <w:rFonts w:ascii="Times New Roman" w:hAnsi="Times New Roman" w:cs="Times New Roman"/>
         </w:rPr>
       </w:pPr>
-      <w:r>
-        <w:rPr>
-          <w:rFonts w:ascii="Times New Roman" w:hAnsi="Times New Roman" w:cs="Times New Roman"/>
-        </w:rPr>
-        <w:t>Tensorflow is better for deep learning</w:t>
+      <w:proofErr w:type="spellStart"/>
+      <w:r>
+        <w:rPr>
+          <w:rFonts w:ascii="Times New Roman" w:hAnsi="Times New Roman" w:cs="Times New Roman"/>
+        </w:rPr>
+        <w:t>Tensorflow</w:t>
+      </w:r>
+      <w:proofErr w:type="spellEnd"/>
+      <w:r>
+        <w:rPr>
+          <w:rFonts w:ascii="Times New Roman" w:hAnsi="Times New Roman" w:cs="Times New Roman"/>
+        </w:rPr>
+        <w:t xml:space="preserve"> is better for deep learning</w:t>
       </w:r>
     </w:p>
     <w:p>
@@ -7252,8 +7458,16 @@
         <w:rPr>
           <w:rFonts w:ascii="Times New Roman" w:hAnsi="Times New Roman" w:cs="Times New Roman"/>
         </w:rPr>
-        <w:t>Amazon Rekognition</w:t>
-      </w:r>
+        <w:t xml:space="preserve">Amazon </w:t>
+      </w:r>
+      <w:proofErr w:type="spellStart"/>
+      <w:r>
+        <w:rPr>
+          <w:rFonts w:ascii="Times New Roman" w:hAnsi="Times New Roman" w:cs="Times New Roman"/>
+        </w:rPr>
+        <w:t>Rekognition</w:t>
+      </w:r>
+      <w:proofErr w:type="spellEnd"/>
     </w:p>
     <w:p>
       <w:pPr>
@@ -7481,12 +7695,14 @@
           <w:rFonts w:ascii="Times New Roman" w:hAnsi="Times New Roman" w:cs="Times New Roman"/>
         </w:rPr>
       </w:pPr>
+      <w:proofErr w:type="spellStart"/>
       <w:r>
         <w:rPr>
           <w:rFonts w:ascii="Times New Roman" w:hAnsi="Times New Roman" w:cs="Times New Roman"/>
         </w:rPr>
         <w:t>Clarifai</w:t>
       </w:r>
+      <w:proofErr w:type="spellEnd"/>
     </w:p>
     <w:p>
       <w:pPr>
@@ -7567,8 +7783,16 @@
         <w:rPr>
           <w:rFonts w:ascii="Times New Roman" w:hAnsi="Times New Roman" w:cs="Times New Roman"/>
         </w:rPr>
-        <w:t>Google vision api</w:t>
-      </w:r>
+        <w:t xml:space="preserve">Google vision </w:t>
+      </w:r>
+      <w:proofErr w:type="spellStart"/>
+      <w:r>
+        <w:rPr>
+          <w:rFonts w:ascii="Times New Roman" w:hAnsi="Times New Roman" w:cs="Times New Roman"/>
+        </w:rPr>
+        <w:t>api</w:t>
+      </w:r>
+      <w:proofErr w:type="spellEnd"/>
     </w:p>
     <w:p>
       <w:pPr>
@@ -7605,8 +7829,16 @@
         <w:rPr>
           <w:rFonts w:ascii="Times New Roman" w:hAnsi="Times New Roman" w:cs="Times New Roman"/>
         </w:rPr>
-        <w:t>Mobile vision api</w:t>
-      </w:r>
+        <w:t xml:space="preserve">Mobile vision </w:t>
+      </w:r>
+      <w:proofErr w:type="spellStart"/>
+      <w:r>
+        <w:rPr>
+          <w:rFonts w:ascii="Times New Roman" w:hAnsi="Times New Roman" w:cs="Times New Roman"/>
+        </w:rPr>
+        <w:t>api</w:t>
+      </w:r>
+      <w:proofErr w:type="spellEnd"/>
     </w:p>
     <w:p>
       <w:pPr>
@@ -7668,8 +7900,16 @@
         <w:rPr>
           <w:rFonts w:ascii="Times New Roman" w:hAnsi="Times New Roman" w:cs="Times New Roman"/>
         </w:rPr>
-        <w:t>Vision Api’s</w:t>
-      </w:r>
+        <w:t xml:space="preserve">Vision </w:t>
+      </w:r>
+      <w:proofErr w:type="spellStart"/>
+      <w:r>
+        <w:rPr>
+          <w:rFonts w:ascii="Times New Roman" w:hAnsi="Times New Roman" w:cs="Times New Roman"/>
+        </w:rPr>
+        <w:t>Api’s</w:t>
+      </w:r>
+      <w:proofErr w:type="spellEnd"/>
     </w:p>
     <w:p>
       <w:pPr>
@@ -7786,8 +8026,16 @@
           <w:rFonts w:ascii="Times New Roman" w:hAnsi="Times New Roman" w:cs="Times New Roman"/>
         </w:rPr>
         <w:lastRenderedPageBreak/>
-        <w:t>Flask + Keras</w:t>
-      </w:r>
+        <w:t xml:space="preserve">Flask + </w:t>
+      </w:r>
+      <w:proofErr w:type="spellStart"/>
+      <w:r>
+        <w:rPr>
+          <w:rFonts w:ascii="Times New Roman" w:hAnsi="Times New Roman" w:cs="Times New Roman"/>
+        </w:rPr>
+        <w:t>Keras</w:t>
+      </w:r>
+      <w:proofErr w:type="spellEnd"/>
     </w:p>
     <w:p>
       <w:pPr>
@@ -7824,8 +8072,16 @@
         <w:rPr>
           <w:rFonts w:ascii="Times New Roman" w:hAnsi="Times New Roman" w:cs="Times New Roman"/>
         </w:rPr>
-        <w:t>Machine learning library Keras</w:t>
-      </w:r>
+        <w:t xml:space="preserve">Machine learning library </w:t>
+      </w:r>
+      <w:proofErr w:type="spellStart"/>
+      <w:r>
+        <w:rPr>
+          <w:rFonts w:ascii="Times New Roman" w:hAnsi="Times New Roman" w:cs="Times New Roman"/>
+        </w:rPr>
+        <w:t>Keras</w:t>
+      </w:r>
+      <w:proofErr w:type="spellEnd"/>
     </w:p>
     <w:p>
       <w:pPr>

</xml_diff>